<commit_message>
add delete, event battle, print status for persons
</commit_message>
<xml_diff>
--- a/ПЕРСОНАЖ.docx
+++ b/ПЕРСОНАЖ.docx
@@ -898,603 +898,1514 @@
           <w:szCs w:val="28"/>
         </w:rPr>
       </w:pPr>
+    </w:p>
+    <w:p>
+      <w:pPr>
+        <w:spacing w:after="0" w:line="360" w:lineRule="auto"/>
+        <w:ind w:firstLine="851"/>
+        <w:rPr>
+          <w:rFonts w:ascii="Times New Roman" w:hAnsi="Times New Roman" w:cs="Times New Roman"/>
+          <w:sz w:val="28"/>
+          <w:szCs w:val="28"/>
+        </w:rPr>
+      </w:pPr>
+    </w:p>
+    <w:p>
+      <w:pPr>
+        <w:spacing w:after="0" w:line="360" w:lineRule="auto"/>
+        <w:ind w:firstLine="851"/>
+        <w:rPr>
+          <w:rFonts w:ascii="Times New Roman" w:hAnsi="Times New Roman" w:cs="Times New Roman"/>
+          <w:sz w:val="28"/>
+          <w:szCs w:val="28"/>
+        </w:rPr>
+      </w:pPr>
+    </w:p>
+    <w:p>
+      <w:pPr>
+        <w:spacing w:after="0" w:line="360" w:lineRule="auto"/>
+        <w:ind w:firstLine="851"/>
+        <w:rPr>
+          <w:rFonts w:ascii="Times New Roman" w:hAnsi="Times New Roman" w:cs="Times New Roman"/>
+          <w:sz w:val="28"/>
+          <w:szCs w:val="28"/>
+        </w:rPr>
+      </w:pPr>
+    </w:p>
+    <w:p>
+      <w:pPr>
+        <w:spacing w:after="0" w:line="360" w:lineRule="auto"/>
+        <w:ind w:firstLine="851"/>
+        <w:rPr>
+          <w:rFonts w:ascii="Times New Roman" w:hAnsi="Times New Roman" w:cs="Times New Roman"/>
+          <w:sz w:val="28"/>
+          <w:szCs w:val="28"/>
+        </w:rPr>
+      </w:pPr>
+      <w:r>
+        <w:rPr>
+          <w:rFonts w:ascii="Times New Roman" w:hAnsi="Times New Roman" w:cs="Times New Roman"/>
+          <w:sz w:val="28"/>
+          <w:szCs w:val="28"/>
+        </w:rPr>
+        <w:br w:type="page"/>
+      </w:r>
+    </w:p>
+    <w:p>
+      <w:pPr>
+        <w:spacing w:after="0" w:line="360" w:lineRule="auto"/>
+        <w:ind w:firstLine="851"/>
+        <w:rPr>
+          <w:rFonts w:ascii="Times New Roman" w:hAnsi="Times New Roman" w:cs="Times New Roman"/>
+          <w:sz w:val="28"/>
+          <w:szCs w:val="28"/>
+        </w:rPr>
+      </w:pPr>
+      <w:proofErr w:type="spellStart"/>
+      <w:r>
+        <w:rPr>
+          <w:rFonts w:ascii="Times New Roman" w:hAnsi="Times New Roman" w:cs="Times New Roman"/>
+          <w:sz w:val="28"/>
+          <w:szCs w:val="28"/>
+        </w:rPr>
+        <w:lastRenderedPageBreak/>
+        <w:t>Дроп</w:t>
+      </w:r>
+      <w:proofErr w:type="spellEnd"/>
+    </w:p>
+    <w:p>
+      <w:pPr>
+        <w:spacing w:after="0" w:line="360" w:lineRule="auto"/>
+        <w:ind w:firstLine="851"/>
+        <w:rPr>
+          <w:rFonts w:ascii="Times New Roman" w:hAnsi="Times New Roman" w:cs="Times New Roman"/>
+          <w:sz w:val="28"/>
+          <w:szCs w:val="28"/>
+        </w:rPr>
+      </w:pPr>
+      <w:r>
+        <w:rPr>
+          <w:rFonts w:ascii="Times New Roman" w:hAnsi="Times New Roman" w:cs="Times New Roman"/>
+          <w:sz w:val="28"/>
+          <w:szCs w:val="28"/>
+        </w:rPr>
+        <w:t xml:space="preserve">1. Редкость (Названия и проценты </w:t>
+      </w:r>
+      <w:proofErr w:type="spellStart"/>
+      <w:r>
+        <w:rPr>
+          <w:rFonts w:ascii="Times New Roman" w:hAnsi="Times New Roman" w:cs="Times New Roman"/>
+          <w:sz w:val="28"/>
+          <w:szCs w:val="28"/>
+        </w:rPr>
+        <w:t>неопределены</w:t>
+      </w:r>
+      <w:proofErr w:type="spellEnd"/>
+      <w:r>
+        <w:rPr>
+          <w:rFonts w:ascii="Times New Roman" w:hAnsi="Times New Roman" w:cs="Times New Roman"/>
+          <w:sz w:val="28"/>
+          <w:szCs w:val="28"/>
+        </w:rPr>
+        <w:t>)</w:t>
+      </w:r>
+      <w:r>
+        <w:rPr>
+          <w:rFonts w:ascii="Times New Roman" w:hAnsi="Times New Roman" w:cs="Times New Roman"/>
+          <w:sz w:val="28"/>
+          <w:szCs w:val="28"/>
+        </w:rPr>
+        <w:br/>
+      </w:r>
+      <w:proofErr w:type="spellStart"/>
+      <w:r>
+        <w:rPr>
+          <w:rFonts w:ascii="Times New Roman" w:hAnsi="Times New Roman" w:cs="Times New Roman"/>
+          <w:sz w:val="28"/>
+          <w:szCs w:val="28"/>
+        </w:rPr>
+        <w:t>Дроп</w:t>
+      </w:r>
+      <w:proofErr w:type="spellEnd"/>
+      <w:r>
+        <w:rPr>
+          <w:rFonts w:ascii="Times New Roman" w:hAnsi="Times New Roman" w:cs="Times New Roman"/>
+          <w:sz w:val="28"/>
+          <w:szCs w:val="28"/>
+        </w:rPr>
+        <w:t xml:space="preserve"> </w:t>
+      </w:r>
+      <w:proofErr w:type="gramStart"/>
+      <w:r>
+        <w:rPr>
+          <w:rFonts w:ascii="Times New Roman" w:hAnsi="Times New Roman" w:cs="Times New Roman"/>
+          <w:sz w:val="28"/>
+          <w:szCs w:val="28"/>
+        </w:rPr>
+        <w:t>с</w:t>
+      </w:r>
+      <w:proofErr w:type="gramEnd"/>
+      <w:r>
+        <w:rPr>
+          <w:rFonts w:ascii="Times New Roman" w:hAnsi="Times New Roman" w:cs="Times New Roman"/>
+          <w:sz w:val="28"/>
+          <w:szCs w:val="28"/>
+        </w:rPr>
+        <w:t xml:space="preserve"> обычного моба:</w:t>
+      </w:r>
+      <w:r>
+        <w:rPr>
+          <w:rFonts w:ascii="Times New Roman" w:hAnsi="Times New Roman" w:cs="Times New Roman"/>
+          <w:sz w:val="28"/>
+          <w:szCs w:val="28"/>
+        </w:rPr>
+        <w:br/>
+        <w:t xml:space="preserve">Хуй тебе, а не </w:t>
+      </w:r>
+      <w:proofErr w:type="spellStart"/>
+      <w:r>
+        <w:rPr>
+          <w:rFonts w:ascii="Times New Roman" w:hAnsi="Times New Roman" w:cs="Times New Roman"/>
+          <w:sz w:val="28"/>
+          <w:szCs w:val="28"/>
+        </w:rPr>
+        <w:t>дроп</w:t>
+      </w:r>
+      <w:proofErr w:type="spellEnd"/>
+      <w:r>
+        <w:rPr>
+          <w:rFonts w:ascii="Times New Roman" w:hAnsi="Times New Roman" w:cs="Times New Roman"/>
+          <w:sz w:val="28"/>
+          <w:szCs w:val="28"/>
+        </w:rPr>
+        <w:t xml:space="preserve"> 95%</w:t>
+      </w:r>
+      <w:r>
+        <w:rPr>
+          <w:rFonts w:ascii="Times New Roman" w:hAnsi="Times New Roman" w:cs="Times New Roman"/>
+          <w:sz w:val="28"/>
+          <w:szCs w:val="28"/>
+        </w:rPr>
+        <w:br/>
+      </w:r>
+      <w:proofErr w:type="gramStart"/>
+      <w:r>
+        <w:rPr>
+          <w:rFonts w:ascii="Times New Roman" w:hAnsi="Times New Roman" w:cs="Times New Roman"/>
+          <w:sz w:val="28"/>
+          <w:szCs w:val="28"/>
+        </w:rPr>
+        <w:t>Обычная</w:t>
+      </w:r>
+      <w:proofErr w:type="gramEnd"/>
+      <w:r>
+        <w:rPr>
+          <w:rFonts w:ascii="Times New Roman" w:hAnsi="Times New Roman" w:cs="Times New Roman"/>
+          <w:sz w:val="28"/>
+          <w:szCs w:val="28"/>
+        </w:rPr>
+        <w:t xml:space="preserve"> 3.5%</w:t>
+      </w:r>
+      <w:r>
+        <w:rPr>
+          <w:rFonts w:ascii="Times New Roman" w:hAnsi="Times New Roman" w:cs="Times New Roman"/>
+          <w:sz w:val="28"/>
+          <w:szCs w:val="28"/>
+        </w:rPr>
+        <w:br/>
+        <w:t>Необычная 1%</w:t>
+      </w:r>
+      <w:r>
+        <w:rPr>
+          <w:rFonts w:ascii="Times New Roman" w:hAnsi="Times New Roman" w:cs="Times New Roman"/>
+          <w:sz w:val="28"/>
+          <w:szCs w:val="28"/>
+        </w:rPr>
+        <w:br/>
+        <w:t>Редкая 0,3%</w:t>
+      </w:r>
+      <w:r>
+        <w:rPr>
+          <w:rFonts w:ascii="Times New Roman" w:hAnsi="Times New Roman" w:cs="Times New Roman"/>
+          <w:sz w:val="28"/>
+          <w:szCs w:val="28"/>
+        </w:rPr>
+        <w:br/>
+        <w:t>Эпическая 0,15%</w:t>
+      </w:r>
+      <w:r>
+        <w:rPr>
+          <w:rFonts w:ascii="Times New Roman" w:hAnsi="Times New Roman" w:cs="Times New Roman"/>
+          <w:sz w:val="28"/>
+          <w:szCs w:val="28"/>
+        </w:rPr>
+        <w:br/>
+        <w:t>Легендарная 0,05%</w:t>
+      </w:r>
+      <w:r>
+        <w:rPr>
+          <w:rFonts w:ascii="Times New Roman" w:hAnsi="Times New Roman" w:cs="Times New Roman"/>
+          <w:sz w:val="28"/>
+          <w:szCs w:val="28"/>
+        </w:rPr>
+        <w:br/>
+        <w:t>Мифическая 0,01%</w:t>
+      </w:r>
+    </w:p>
+    <w:p>
+      <w:pPr>
+        <w:spacing w:after="0" w:line="360" w:lineRule="auto"/>
+        <w:ind w:firstLine="851"/>
+        <w:rPr>
+          <w:rFonts w:ascii="Times New Roman" w:hAnsi="Times New Roman" w:cs="Times New Roman"/>
+          <w:sz w:val="28"/>
+          <w:szCs w:val="28"/>
+        </w:rPr>
+      </w:pPr>
+      <w:r>
+        <w:rPr>
+          <w:rFonts w:ascii="Times New Roman" w:hAnsi="Times New Roman" w:cs="Times New Roman"/>
+          <w:sz w:val="28"/>
+          <w:szCs w:val="28"/>
+        </w:rPr>
+        <w:t> </w:t>
+      </w:r>
+    </w:p>
+    <w:p>
+      <w:pPr>
+        <w:spacing w:after="0" w:line="360" w:lineRule="auto"/>
+        <w:ind w:firstLine="851"/>
+        <w:rPr>
+          <w:rFonts w:ascii="Times New Roman" w:hAnsi="Times New Roman" w:cs="Times New Roman"/>
+          <w:sz w:val="28"/>
+          <w:szCs w:val="28"/>
+        </w:rPr>
+      </w:pPr>
+      <w:r>
+        <w:rPr>
+          <w:rFonts w:ascii="Times New Roman" w:hAnsi="Times New Roman" w:cs="Times New Roman"/>
+          <w:sz w:val="28"/>
+          <w:szCs w:val="28"/>
+        </w:rPr>
+        <w:t>Это первый просчёт процентов</w:t>
+      </w:r>
+    </w:p>
+    <w:p>
+      <w:pPr>
+        <w:spacing w:after="0" w:line="360" w:lineRule="auto"/>
+        <w:ind w:firstLine="851"/>
+        <w:rPr>
+          <w:rFonts w:ascii="Times New Roman" w:hAnsi="Times New Roman" w:cs="Times New Roman"/>
+          <w:sz w:val="28"/>
+          <w:szCs w:val="28"/>
+        </w:rPr>
+      </w:pPr>
+      <w:r>
+        <w:rPr>
+          <w:rFonts w:ascii="Times New Roman" w:hAnsi="Times New Roman" w:cs="Times New Roman"/>
+          <w:sz w:val="28"/>
+          <w:szCs w:val="28"/>
+        </w:rPr>
+        <w:t xml:space="preserve">2. Распределение </w:t>
+      </w:r>
+      <w:proofErr w:type="spellStart"/>
+      <w:r>
+        <w:rPr>
+          <w:rFonts w:ascii="Times New Roman" w:hAnsi="Times New Roman" w:cs="Times New Roman"/>
+          <w:sz w:val="28"/>
+          <w:szCs w:val="28"/>
+        </w:rPr>
+        <w:t>статов</w:t>
+      </w:r>
+      <w:proofErr w:type="spellEnd"/>
+      <w:r>
+        <w:rPr>
+          <w:rFonts w:ascii="Times New Roman" w:hAnsi="Times New Roman" w:cs="Times New Roman"/>
+          <w:sz w:val="28"/>
+          <w:szCs w:val="28"/>
+        </w:rPr>
+        <w:t>: (обычная редкость в примере)</w:t>
+      </w:r>
+      <w:r>
+        <w:rPr>
+          <w:rFonts w:ascii="Times New Roman" w:hAnsi="Times New Roman" w:cs="Times New Roman"/>
+          <w:sz w:val="28"/>
+          <w:szCs w:val="28"/>
+        </w:rPr>
+        <w:br/>
+        <w:t>Атака:</w:t>
+      </w:r>
+      <w:r>
+        <w:rPr>
+          <w:rFonts w:ascii="Times New Roman" w:hAnsi="Times New Roman" w:cs="Times New Roman"/>
+          <w:sz w:val="28"/>
+          <w:szCs w:val="28"/>
+        </w:rPr>
+        <w:br/>
+        <w:t>0 - 90%</w:t>
+      </w:r>
+      <w:r>
+        <w:rPr>
+          <w:rFonts w:ascii="Times New Roman" w:hAnsi="Times New Roman" w:cs="Times New Roman"/>
+          <w:sz w:val="28"/>
+          <w:szCs w:val="28"/>
+        </w:rPr>
+        <w:br/>
+        <w:t>1 - 10%</w:t>
+      </w:r>
+      <w:r>
+        <w:rPr>
+          <w:rFonts w:ascii="Times New Roman" w:hAnsi="Times New Roman" w:cs="Times New Roman"/>
+          <w:sz w:val="28"/>
+          <w:szCs w:val="28"/>
+        </w:rPr>
+        <w:br/>
+      </w:r>
+      <w:proofErr w:type="spellStart"/>
+      <w:r>
+        <w:rPr>
+          <w:rFonts w:ascii="Times New Roman" w:hAnsi="Times New Roman" w:cs="Times New Roman"/>
+          <w:sz w:val="28"/>
+          <w:szCs w:val="28"/>
+        </w:rPr>
+        <w:t>Хп</w:t>
+      </w:r>
+      <w:proofErr w:type="spellEnd"/>
+      <w:r>
+        <w:rPr>
+          <w:rFonts w:ascii="Times New Roman" w:hAnsi="Times New Roman" w:cs="Times New Roman"/>
+          <w:sz w:val="28"/>
+          <w:szCs w:val="28"/>
+        </w:rPr>
+        <w:t>: (т.к. стоимость в 2 раза меньше -&gt; шанс в 2 раза больше +-)</w:t>
+      </w:r>
+      <w:r>
+        <w:rPr>
+          <w:rFonts w:ascii="Times New Roman" w:hAnsi="Times New Roman" w:cs="Times New Roman"/>
+          <w:sz w:val="28"/>
+          <w:szCs w:val="28"/>
+        </w:rPr>
+        <w:br/>
+        <w:t>0 - 80%</w:t>
+      </w:r>
+      <w:r>
+        <w:rPr>
+          <w:rFonts w:ascii="Times New Roman" w:hAnsi="Times New Roman" w:cs="Times New Roman"/>
+          <w:sz w:val="28"/>
+          <w:szCs w:val="28"/>
+        </w:rPr>
+        <w:br/>
+        <w:t>1 - 10%</w:t>
+      </w:r>
+      <w:r>
+        <w:rPr>
+          <w:rFonts w:ascii="Times New Roman" w:hAnsi="Times New Roman" w:cs="Times New Roman"/>
+          <w:sz w:val="28"/>
+          <w:szCs w:val="28"/>
+        </w:rPr>
+        <w:br/>
+        <w:t>2 - 8%</w:t>
+      </w:r>
+      <w:r>
+        <w:rPr>
+          <w:rFonts w:ascii="Times New Roman" w:hAnsi="Times New Roman" w:cs="Times New Roman"/>
+          <w:sz w:val="28"/>
+          <w:szCs w:val="28"/>
+        </w:rPr>
+        <w:br/>
+        <w:t>3 - 2%</w:t>
+      </w:r>
+      <w:r>
+        <w:rPr>
+          <w:rFonts w:ascii="Times New Roman" w:hAnsi="Times New Roman" w:cs="Times New Roman"/>
+          <w:sz w:val="28"/>
+          <w:szCs w:val="28"/>
+        </w:rPr>
+        <w:br/>
+        <w:t xml:space="preserve">Ну и </w:t>
+      </w:r>
+      <w:proofErr w:type="spellStart"/>
+      <w:r>
+        <w:rPr>
+          <w:rFonts w:ascii="Times New Roman" w:hAnsi="Times New Roman" w:cs="Times New Roman"/>
+          <w:sz w:val="28"/>
+          <w:szCs w:val="28"/>
+        </w:rPr>
+        <w:t>т.д</w:t>
+      </w:r>
+      <w:proofErr w:type="spellEnd"/>
+      <w:proofErr w:type="gramStart"/>
+      <w:r>
+        <w:rPr>
+          <w:rFonts w:ascii="Times New Roman" w:hAnsi="Times New Roman" w:cs="Times New Roman"/>
+          <w:sz w:val="28"/>
+          <w:szCs w:val="28"/>
+        </w:rPr>
+        <w:br/>
+        <w:t>В</w:t>
+      </w:r>
+      <w:proofErr w:type="gramEnd"/>
+      <w:r>
+        <w:rPr>
+          <w:rFonts w:ascii="Times New Roman" w:hAnsi="Times New Roman" w:cs="Times New Roman"/>
+          <w:sz w:val="28"/>
+          <w:szCs w:val="28"/>
+        </w:rPr>
+        <w:t xml:space="preserve"> случае с более редкими минимальные </w:t>
+      </w:r>
+      <w:proofErr w:type="spellStart"/>
+      <w:r>
+        <w:rPr>
+          <w:rFonts w:ascii="Times New Roman" w:hAnsi="Times New Roman" w:cs="Times New Roman"/>
+          <w:sz w:val="28"/>
+          <w:szCs w:val="28"/>
+        </w:rPr>
+        <w:t>статы</w:t>
+      </w:r>
+      <w:proofErr w:type="spellEnd"/>
+      <w:r>
+        <w:rPr>
+          <w:rFonts w:ascii="Times New Roman" w:hAnsi="Times New Roman" w:cs="Times New Roman"/>
+          <w:sz w:val="28"/>
+          <w:szCs w:val="28"/>
+        </w:rPr>
+        <w:t xml:space="preserve"> повышаются, также например 1% на </w:t>
+      </w:r>
+      <w:proofErr w:type="spellStart"/>
+      <w:r>
+        <w:rPr>
+          <w:rFonts w:ascii="Times New Roman" w:hAnsi="Times New Roman" w:cs="Times New Roman"/>
+          <w:sz w:val="28"/>
+          <w:szCs w:val="28"/>
+        </w:rPr>
+        <w:t>дроп</w:t>
+      </w:r>
+      <w:proofErr w:type="spellEnd"/>
+      <w:r>
+        <w:rPr>
+          <w:rFonts w:ascii="Times New Roman" w:hAnsi="Times New Roman" w:cs="Times New Roman"/>
+          <w:sz w:val="28"/>
+          <w:szCs w:val="28"/>
+        </w:rPr>
+        <w:t xml:space="preserve"> процентного </w:t>
+      </w:r>
+      <w:proofErr w:type="spellStart"/>
+      <w:r>
+        <w:rPr>
+          <w:rFonts w:ascii="Times New Roman" w:hAnsi="Times New Roman" w:cs="Times New Roman"/>
+          <w:sz w:val="28"/>
+          <w:szCs w:val="28"/>
+        </w:rPr>
+        <w:t>бафа</w:t>
+      </w:r>
+      <w:proofErr w:type="spellEnd"/>
+      <w:r>
+        <w:rPr>
+          <w:rFonts w:ascii="Times New Roman" w:hAnsi="Times New Roman" w:cs="Times New Roman"/>
+          <w:sz w:val="28"/>
+          <w:szCs w:val="28"/>
+        </w:rPr>
+        <w:t xml:space="preserve"> </w:t>
+      </w:r>
+      <w:proofErr w:type="spellStart"/>
+      <w:r>
+        <w:rPr>
+          <w:rFonts w:ascii="Times New Roman" w:hAnsi="Times New Roman" w:cs="Times New Roman"/>
+          <w:sz w:val="28"/>
+          <w:szCs w:val="28"/>
+        </w:rPr>
+        <w:t>стата</w:t>
+      </w:r>
+      <w:proofErr w:type="spellEnd"/>
+    </w:p>
+    <w:p>
+      <w:pPr>
+        <w:spacing w:after="0" w:line="360" w:lineRule="auto"/>
+        <w:ind w:firstLine="851"/>
+        <w:rPr>
+          <w:rFonts w:ascii="Times New Roman" w:hAnsi="Times New Roman" w:cs="Times New Roman"/>
+          <w:sz w:val="28"/>
+          <w:szCs w:val="28"/>
+        </w:rPr>
+      </w:pPr>
+      <w:r>
+        <w:rPr>
+          <w:rFonts w:ascii="Times New Roman" w:hAnsi="Times New Roman" w:cs="Times New Roman"/>
+          <w:sz w:val="28"/>
+          <w:szCs w:val="28"/>
+        </w:rPr>
+        <w:t xml:space="preserve">Я думаю можно будет их разбирать и на то что с разбора дают можно будет </w:t>
+      </w:r>
+      <w:proofErr w:type="spellStart"/>
+      <w:r>
+        <w:rPr>
+          <w:rFonts w:ascii="Times New Roman" w:hAnsi="Times New Roman" w:cs="Times New Roman"/>
+          <w:sz w:val="28"/>
+          <w:szCs w:val="28"/>
+        </w:rPr>
+        <w:t>реролить</w:t>
+      </w:r>
+      <w:proofErr w:type="spellEnd"/>
+      <w:r>
+        <w:rPr>
+          <w:rFonts w:ascii="Times New Roman" w:hAnsi="Times New Roman" w:cs="Times New Roman"/>
+          <w:sz w:val="28"/>
+          <w:szCs w:val="28"/>
+        </w:rPr>
+        <w:t xml:space="preserve"> </w:t>
+      </w:r>
+      <w:proofErr w:type="spellStart"/>
+      <w:proofErr w:type="gramStart"/>
+      <w:r>
+        <w:rPr>
+          <w:rFonts w:ascii="Times New Roman" w:hAnsi="Times New Roman" w:cs="Times New Roman"/>
+          <w:sz w:val="28"/>
+          <w:szCs w:val="28"/>
+        </w:rPr>
+        <w:t>стат</w:t>
+      </w:r>
+      <w:proofErr w:type="spellEnd"/>
+      <w:proofErr w:type="gramEnd"/>
+    </w:p>
+    <w:p>
+      <w:pPr>
+        <w:spacing w:after="0" w:line="360" w:lineRule="auto"/>
+        <w:ind w:firstLine="851"/>
+        <w:rPr>
+          <w:rFonts w:ascii="Times New Roman" w:hAnsi="Times New Roman" w:cs="Times New Roman"/>
+          <w:sz w:val="28"/>
+          <w:szCs w:val="28"/>
+        </w:rPr>
+      </w:pPr>
+      <w:r>
+        <w:rPr>
+          <w:rFonts w:ascii="Times New Roman" w:hAnsi="Times New Roman" w:cs="Times New Roman"/>
+          <w:sz w:val="28"/>
+          <w:szCs w:val="28"/>
+        </w:rPr>
+        <w:t> </w:t>
+      </w:r>
+    </w:p>
+    <w:p>
+      <w:pPr>
+        <w:spacing w:after="0" w:line="360" w:lineRule="auto"/>
+        <w:ind w:firstLine="851"/>
+        <w:rPr>
+          <w:rFonts w:ascii="Times New Roman" w:hAnsi="Times New Roman" w:cs="Times New Roman"/>
+          <w:sz w:val="28"/>
+          <w:szCs w:val="28"/>
+        </w:rPr>
+      </w:pPr>
+      <w:r>
+        <w:rPr>
+          <w:rFonts w:ascii="Times New Roman" w:hAnsi="Times New Roman" w:cs="Times New Roman"/>
+          <w:sz w:val="28"/>
+          <w:szCs w:val="28"/>
+        </w:rPr>
+        <w:t>Именно определённый</w:t>
+      </w:r>
+    </w:p>
+    <w:p>
+      <w:pPr>
+        <w:rPr>
+          <w:rFonts w:ascii="Times New Roman" w:hAnsi="Times New Roman" w:cs="Times New Roman"/>
+          <w:sz w:val="28"/>
+          <w:szCs w:val="28"/>
+        </w:rPr>
+      </w:pPr>
+      <w:r>
+        <w:rPr>
+          <w:rFonts w:ascii="Times New Roman" w:hAnsi="Times New Roman" w:cs="Times New Roman"/>
+          <w:sz w:val="28"/>
+          <w:szCs w:val="28"/>
+        </w:rPr>
+        <w:br w:type="page"/>
+      </w:r>
+    </w:p>
+    <w:p>
+      <w:pPr>
+        <w:spacing w:after="0" w:line="360" w:lineRule="auto"/>
+        <w:ind w:firstLine="851"/>
+        <w:rPr>
+          <w:rFonts w:ascii="Times New Roman" w:hAnsi="Times New Roman" w:cs="Times New Roman"/>
+          <w:sz w:val="28"/>
+          <w:szCs w:val="28"/>
+        </w:rPr>
+      </w:pPr>
+      <w:r>
+        <w:rPr>
+          <w:rFonts w:ascii="Times New Roman" w:hAnsi="Times New Roman" w:cs="Times New Roman"/>
+          <w:sz w:val="28"/>
+          <w:szCs w:val="28"/>
+        </w:rPr>
+        <w:lastRenderedPageBreak/>
+        <w:t>Битва</w:t>
+      </w:r>
+    </w:p>
+    <w:p>
+      <w:pPr>
+        <w:spacing w:after="0" w:line="360" w:lineRule="auto"/>
+        <w:ind w:firstLine="851"/>
+        <w:rPr>
+          <w:rFonts w:ascii="Arial" w:hAnsi="Arial" w:cs="Arial"/>
+          <w:color w:val="000000"/>
+          <w:sz w:val="20"/>
+          <w:szCs w:val="20"/>
+          <w:shd w:val="clear" w:color="auto" w:fill="FFFFFF"/>
+        </w:rPr>
+      </w:pPr>
+      <w:proofErr w:type="spellStart"/>
+      <w:r>
+        <w:rPr>
+          <w:rFonts w:ascii="Arial" w:hAnsi="Arial" w:cs="Arial"/>
+          <w:color w:val="000000"/>
+          <w:sz w:val="20"/>
+          <w:szCs w:val="20"/>
+          <w:shd w:val="clear" w:color="auto" w:fill="FFFFFF"/>
+        </w:rPr>
+        <w:t>Типо</w:t>
+      </w:r>
+      <w:proofErr w:type="spellEnd"/>
+      <w:r>
+        <w:rPr>
+          <w:rFonts w:ascii="Arial" w:hAnsi="Arial" w:cs="Arial"/>
+          <w:color w:val="000000"/>
+          <w:sz w:val="20"/>
+          <w:szCs w:val="20"/>
+          <w:shd w:val="clear" w:color="auto" w:fill="FFFFFF"/>
+        </w:rPr>
+        <w:t xml:space="preserve"> если 3(х) у тебя 2(y) у монстра то</w:t>
+      </w:r>
+      <w:r>
+        <w:rPr>
+          <w:rFonts w:ascii="Arial" w:hAnsi="Arial" w:cs="Arial"/>
+          <w:color w:val="000000"/>
+          <w:sz w:val="20"/>
+          <w:szCs w:val="20"/>
+        </w:rPr>
+        <w:br/>
+      </w:r>
+      <w:r>
+        <w:rPr>
+          <w:rFonts w:ascii="Arial" w:hAnsi="Arial" w:cs="Arial"/>
+          <w:color w:val="000000"/>
+          <w:sz w:val="20"/>
+          <w:szCs w:val="20"/>
+          <w:shd w:val="clear" w:color="auto" w:fill="FFFFFF"/>
+        </w:rPr>
+        <w:t>Y&lt;x</w:t>
+      </w:r>
+      <w:r>
+        <w:rPr>
+          <w:rFonts w:ascii="Arial" w:hAnsi="Arial" w:cs="Arial"/>
+          <w:color w:val="000000"/>
+          <w:sz w:val="20"/>
+          <w:szCs w:val="20"/>
+        </w:rPr>
+        <w:br/>
+      </w:r>
+      <w:proofErr w:type="spellStart"/>
+      <w:r>
+        <w:rPr>
+          <w:rFonts w:ascii="Arial" w:hAnsi="Arial" w:cs="Arial"/>
+          <w:color w:val="000000"/>
+          <w:sz w:val="20"/>
+          <w:szCs w:val="20"/>
+          <w:shd w:val="clear" w:color="auto" w:fill="FFFFFF"/>
+        </w:rPr>
+        <w:t>Da</w:t>
+      </w:r>
+      <w:proofErr w:type="spellEnd"/>
+      <w:r>
+        <w:rPr>
+          <w:rFonts w:ascii="Arial" w:hAnsi="Arial" w:cs="Arial"/>
+          <w:color w:val="000000"/>
+          <w:sz w:val="20"/>
+          <w:szCs w:val="20"/>
+        </w:rPr>
+        <w:br/>
+      </w:r>
+      <w:r>
+        <w:rPr>
+          <w:rFonts w:ascii="Arial" w:hAnsi="Arial" w:cs="Arial"/>
+          <w:color w:val="000000"/>
+          <w:sz w:val="20"/>
+          <w:szCs w:val="20"/>
+          <w:shd w:val="clear" w:color="auto" w:fill="FFFFFF"/>
+        </w:rPr>
+        <w:t>Z(цена атаки) = y</w:t>
+      </w:r>
+      <w:r>
+        <w:rPr>
+          <w:rFonts w:ascii="Arial" w:hAnsi="Arial" w:cs="Arial"/>
+          <w:color w:val="000000"/>
+          <w:sz w:val="20"/>
+          <w:szCs w:val="20"/>
+        </w:rPr>
+        <w:br/>
+      </w:r>
+      <w:r>
+        <w:rPr>
+          <w:rFonts w:ascii="Arial" w:hAnsi="Arial" w:cs="Arial"/>
+          <w:color w:val="000000"/>
+          <w:sz w:val="20"/>
+          <w:szCs w:val="20"/>
+          <w:shd w:val="clear" w:color="auto" w:fill="FFFFFF"/>
+        </w:rPr>
+        <w:t>Макс действий = z*2</w:t>
+      </w:r>
+      <w:proofErr w:type="gramStart"/>
+      <w:r>
+        <w:rPr>
+          <w:rFonts w:ascii="Arial" w:hAnsi="Arial" w:cs="Arial"/>
+          <w:color w:val="000000"/>
+          <w:sz w:val="20"/>
+          <w:szCs w:val="20"/>
+        </w:rPr>
+        <w:br/>
+      </w:r>
+      <w:r>
+        <w:rPr>
+          <w:rFonts w:ascii="Arial" w:hAnsi="Arial" w:cs="Arial"/>
+          <w:color w:val="000000"/>
+          <w:sz w:val="20"/>
+          <w:szCs w:val="20"/>
+          <w:shd w:val="clear" w:color="auto" w:fill="FFFFFF"/>
+        </w:rPr>
+        <w:t>В</w:t>
+      </w:r>
+      <w:proofErr w:type="gramEnd"/>
+      <w:r>
+        <w:rPr>
+          <w:rFonts w:ascii="Arial" w:hAnsi="Arial" w:cs="Arial"/>
+          <w:color w:val="000000"/>
+          <w:sz w:val="20"/>
+          <w:szCs w:val="20"/>
+          <w:shd w:val="clear" w:color="auto" w:fill="FFFFFF"/>
+        </w:rPr>
+        <w:t xml:space="preserve"> ход даётся x(y) действий, но не больше максимума</w:t>
+      </w:r>
+    </w:p>
+    <w:p>
+      <w:pPr>
+        <w:spacing w:after="0" w:line="360" w:lineRule="auto"/>
+        <w:ind w:firstLine="851"/>
+        <w:rPr>
+          <w:rFonts w:ascii="Arial" w:hAnsi="Arial" w:cs="Arial"/>
+          <w:color w:val="000000"/>
+          <w:sz w:val="20"/>
+          <w:szCs w:val="20"/>
+          <w:shd w:val="clear" w:color="auto" w:fill="FFFFFF"/>
+        </w:rPr>
+      </w:pPr>
+    </w:p>
+    <w:p>
+      <w:pPr>
+        <w:spacing w:after="0" w:line="360" w:lineRule="auto"/>
+        <w:ind w:firstLine="851"/>
+        <w:rPr>
+          <w:rFonts w:ascii="Arial" w:hAnsi="Arial" w:cs="Arial"/>
+          <w:color w:val="000000"/>
+          <w:sz w:val="20"/>
+          <w:szCs w:val="20"/>
+          <w:shd w:val="clear" w:color="auto" w:fill="FFFFFF"/>
+        </w:rPr>
+      </w:pPr>
+      <w:r>
+        <w:rPr>
+          <w:rFonts w:ascii="Arial" w:hAnsi="Arial" w:cs="Arial"/>
+          <w:color w:val="000000"/>
+          <w:sz w:val="20"/>
+          <w:szCs w:val="20"/>
+          <w:shd w:val="clear" w:color="auto" w:fill="FFFFFF"/>
+        </w:rPr>
+        <w:t>Начало:</w:t>
+      </w:r>
+      <w:r>
+        <w:rPr>
+          <w:rFonts w:ascii="Arial" w:hAnsi="Arial" w:cs="Arial"/>
+          <w:color w:val="000000"/>
+          <w:sz w:val="20"/>
+          <w:szCs w:val="20"/>
+        </w:rPr>
+        <w:br/>
+      </w:r>
+      <w:r>
+        <w:rPr>
+          <w:rFonts w:ascii="Arial" w:hAnsi="Arial" w:cs="Arial"/>
+          <w:color w:val="000000"/>
+          <w:sz w:val="20"/>
+          <w:szCs w:val="20"/>
+          <w:shd w:val="clear" w:color="auto" w:fill="FFFFFF"/>
+        </w:rPr>
+        <w:t>4хп</w:t>
+      </w:r>
+      <w:r>
+        <w:rPr>
+          <w:rFonts w:ascii="Arial" w:hAnsi="Arial" w:cs="Arial"/>
+          <w:color w:val="000000"/>
+          <w:sz w:val="20"/>
+          <w:szCs w:val="20"/>
+        </w:rPr>
+        <w:br/>
+      </w:r>
+      <w:proofErr w:type="spellStart"/>
+      <w:r>
+        <w:rPr>
+          <w:rFonts w:ascii="Arial" w:hAnsi="Arial" w:cs="Arial"/>
+          <w:color w:val="000000"/>
+          <w:sz w:val="20"/>
+          <w:szCs w:val="20"/>
+          <w:shd w:val="clear" w:color="auto" w:fill="FFFFFF"/>
+        </w:rPr>
+        <w:t>4хп</w:t>
+      </w:r>
+      <w:proofErr w:type="spellEnd"/>
+      <w:r>
+        <w:rPr>
+          <w:rFonts w:ascii="Arial" w:hAnsi="Arial" w:cs="Arial"/>
+          <w:color w:val="000000"/>
+          <w:sz w:val="20"/>
+          <w:szCs w:val="20"/>
+        </w:rPr>
+        <w:br/>
+      </w:r>
+      <w:r>
+        <w:rPr>
+          <w:rFonts w:ascii="Arial" w:hAnsi="Arial" w:cs="Arial"/>
+          <w:color w:val="000000"/>
+          <w:sz w:val="20"/>
+          <w:szCs w:val="20"/>
+          <w:shd w:val="clear" w:color="auto" w:fill="FFFFFF"/>
+        </w:rPr>
+        <w:t>(2/2) (1/2)</w:t>
+      </w:r>
+      <w:r>
+        <w:rPr>
+          <w:rFonts w:ascii="Arial" w:hAnsi="Arial" w:cs="Arial"/>
+          <w:color w:val="000000"/>
+          <w:sz w:val="20"/>
+          <w:szCs w:val="20"/>
+        </w:rPr>
+        <w:br/>
+      </w:r>
+      <w:r>
+        <w:rPr>
+          <w:rFonts w:ascii="Arial" w:hAnsi="Arial" w:cs="Arial"/>
+          <w:color w:val="000000"/>
+          <w:sz w:val="20"/>
+          <w:szCs w:val="20"/>
+          <w:shd w:val="clear" w:color="auto" w:fill="FFFFFF"/>
+        </w:rPr>
+        <w:t>1. Атака (1/2)</w:t>
+      </w:r>
+      <w:r>
+        <w:rPr>
+          <w:rFonts w:ascii="Arial" w:hAnsi="Arial" w:cs="Arial"/>
+          <w:color w:val="000000"/>
+          <w:sz w:val="20"/>
+          <w:szCs w:val="20"/>
+        </w:rPr>
+        <w:br/>
+      </w:r>
+      <w:proofErr w:type="spellStart"/>
+      <w:proofErr w:type="gramStart"/>
+      <w:r>
+        <w:rPr>
+          <w:rFonts w:ascii="Arial" w:hAnsi="Arial" w:cs="Arial"/>
+          <w:color w:val="000000"/>
+          <w:sz w:val="20"/>
+          <w:szCs w:val="20"/>
+          <w:shd w:val="clear" w:color="auto" w:fill="FFFFFF"/>
+        </w:rPr>
+        <w:t>Доп</w:t>
+      </w:r>
+      <w:proofErr w:type="spellEnd"/>
+      <w:proofErr w:type="gramEnd"/>
+      <w:r>
+        <w:rPr>
+          <w:rFonts w:ascii="Arial" w:hAnsi="Arial" w:cs="Arial"/>
+          <w:color w:val="000000"/>
+          <w:sz w:val="20"/>
+          <w:szCs w:val="20"/>
+          <w:shd w:val="clear" w:color="auto" w:fill="FFFFFF"/>
+        </w:rPr>
+        <w:t xml:space="preserve"> атака (0/2)</w:t>
+      </w:r>
+      <w:r>
+        <w:rPr>
+          <w:rFonts w:ascii="Arial" w:hAnsi="Arial" w:cs="Arial"/>
+          <w:color w:val="000000"/>
+          <w:sz w:val="20"/>
+          <w:szCs w:val="20"/>
+        </w:rPr>
+        <w:br/>
+      </w:r>
+      <w:r>
+        <w:rPr>
+          <w:rFonts w:ascii="Arial" w:hAnsi="Arial" w:cs="Arial"/>
+          <w:color w:val="000000"/>
+          <w:sz w:val="20"/>
+          <w:szCs w:val="20"/>
+          <w:shd w:val="clear" w:color="auto" w:fill="FFFFFF"/>
+        </w:rPr>
+        <w:t>Слизень (0/2)</w:t>
+      </w:r>
+      <w:r>
+        <w:rPr>
+          <w:rFonts w:ascii="Arial" w:hAnsi="Arial" w:cs="Arial"/>
+          <w:color w:val="000000"/>
+          <w:sz w:val="20"/>
+          <w:szCs w:val="20"/>
+        </w:rPr>
+        <w:br/>
+      </w:r>
+      <w:r>
+        <w:rPr>
+          <w:rFonts w:ascii="Arial" w:hAnsi="Arial" w:cs="Arial"/>
+          <w:color w:val="000000"/>
+          <w:sz w:val="20"/>
+          <w:szCs w:val="20"/>
+          <w:shd w:val="clear" w:color="auto" w:fill="FFFFFF"/>
+        </w:rPr>
+        <w:t>2. (2/2) (1/2)</w:t>
+      </w:r>
+      <w:r>
+        <w:rPr>
+          <w:rFonts w:ascii="Arial" w:hAnsi="Arial" w:cs="Arial"/>
+          <w:color w:val="000000"/>
+          <w:sz w:val="20"/>
+          <w:szCs w:val="20"/>
+        </w:rPr>
+        <w:br/>
+      </w:r>
+      <w:r>
+        <w:rPr>
+          <w:rFonts w:ascii="Arial" w:hAnsi="Arial" w:cs="Arial"/>
+          <w:color w:val="000000"/>
+          <w:sz w:val="20"/>
+          <w:szCs w:val="20"/>
+          <w:shd w:val="clear" w:color="auto" w:fill="FFFFFF"/>
+        </w:rPr>
+        <w:t>Атака (1/2)</w:t>
+      </w:r>
+      <w:r>
+        <w:rPr>
+          <w:rFonts w:ascii="Arial" w:hAnsi="Arial" w:cs="Arial"/>
+          <w:color w:val="000000"/>
+          <w:sz w:val="20"/>
+          <w:szCs w:val="20"/>
+        </w:rPr>
+        <w:br/>
+      </w:r>
+      <w:r>
+        <w:rPr>
+          <w:rFonts w:ascii="Arial" w:hAnsi="Arial" w:cs="Arial"/>
+          <w:color w:val="000000"/>
+          <w:sz w:val="20"/>
+          <w:szCs w:val="20"/>
+          <w:shd w:val="clear" w:color="auto" w:fill="FFFFFF"/>
+        </w:rPr>
+        <w:t>Атака (0/2)</w:t>
+      </w:r>
+      <w:r>
+        <w:rPr>
+          <w:rFonts w:ascii="Arial" w:hAnsi="Arial" w:cs="Arial"/>
+          <w:color w:val="000000"/>
+          <w:sz w:val="20"/>
+          <w:szCs w:val="20"/>
+        </w:rPr>
+        <w:br/>
+      </w:r>
+      <w:r>
+        <w:rPr>
+          <w:rFonts w:ascii="Arial" w:hAnsi="Arial" w:cs="Arial"/>
+          <w:color w:val="000000"/>
+          <w:sz w:val="20"/>
+          <w:szCs w:val="20"/>
+          <w:shd w:val="clear" w:color="auto" w:fill="FFFFFF"/>
+        </w:rPr>
+        <w:t>Слизень (0/2)</w:t>
+      </w:r>
+    </w:p>
+    <w:p>
+      <w:pPr>
+        <w:spacing w:after="0" w:line="360" w:lineRule="auto"/>
+        <w:ind w:firstLine="851"/>
+        <w:rPr>
+          <w:rFonts w:ascii="Arial" w:hAnsi="Arial" w:cs="Arial"/>
+          <w:color w:val="000000"/>
+          <w:sz w:val="20"/>
+          <w:szCs w:val="20"/>
+          <w:shd w:val="clear" w:color="auto" w:fill="FFFFFF"/>
+        </w:rPr>
+      </w:pPr>
+    </w:p>
+    <w:p>
+      <w:pPr>
+        <w:spacing w:after="0" w:line="360" w:lineRule="auto"/>
+        <w:ind w:firstLine="851"/>
+        <w:rPr>
+          <w:rFonts w:ascii="Times New Roman" w:hAnsi="Times New Roman" w:cs="Times New Roman"/>
+          <w:sz w:val="28"/>
+          <w:szCs w:val="28"/>
+        </w:rPr>
+      </w:pPr>
+      <w:r>
+        <w:rPr>
+          <w:rFonts w:ascii="Arial" w:hAnsi="Arial" w:cs="Arial"/>
+          <w:color w:val="000000"/>
+          <w:sz w:val="20"/>
+          <w:szCs w:val="20"/>
+          <w:shd w:val="clear" w:color="auto" w:fill="FFFFFF"/>
+        </w:rPr>
+        <w:t>Начало (1й ход)</w:t>
+      </w:r>
+      <w:r>
+        <w:rPr>
+          <w:rFonts w:ascii="Arial" w:hAnsi="Arial" w:cs="Arial"/>
+          <w:color w:val="000000"/>
+          <w:sz w:val="20"/>
+          <w:szCs w:val="20"/>
+        </w:rPr>
+        <w:br/>
+      </w:r>
+      <w:r>
+        <w:rPr>
+          <w:rFonts w:ascii="Arial" w:hAnsi="Arial" w:cs="Arial"/>
+          <w:color w:val="000000"/>
+          <w:sz w:val="20"/>
+          <w:szCs w:val="20"/>
+          <w:shd w:val="clear" w:color="auto" w:fill="FFFFFF"/>
+        </w:rPr>
+        <w:t>Игрок ловкость 3</w:t>
+      </w:r>
+      <w:r>
+        <w:rPr>
+          <w:rFonts w:ascii="Arial" w:hAnsi="Arial" w:cs="Arial"/>
+          <w:color w:val="000000"/>
+          <w:sz w:val="20"/>
+          <w:szCs w:val="20"/>
+        </w:rPr>
+        <w:br/>
+      </w:r>
+      <w:r>
+        <w:rPr>
+          <w:rFonts w:ascii="Arial" w:hAnsi="Arial" w:cs="Arial"/>
+          <w:color w:val="000000"/>
+          <w:sz w:val="20"/>
+          <w:szCs w:val="20"/>
+          <w:shd w:val="clear" w:color="auto" w:fill="FFFFFF"/>
+        </w:rPr>
+        <w:t>Моб ловкость 2</w:t>
+      </w:r>
+      <w:r>
+        <w:rPr>
+          <w:rFonts w:ascii="Arial" w:hAnsi="Arial" w:cs="Arial"/>
+          <w:color w:val="000000"/>
+          <w:sz w:val="20"/>
+          <w:szCs w:val="20"/>
+        </w:rPr>
+        <w:br/>
+      </w:r>
+      <w:r>
+        <w:rPr>
+          <w:rFonts w:ascii="Arial" w:hAnsi="Arial" w:cs="Arial"/>
+          <w:color w:val="000000"/>
+          <w:sz w:val="20"/>
+          <w:szCs w:val="20"/>
+        </w:rPr>
+        <w:br/>
+      </w:r>
+      <w:r>
+        <w:rPr>
+          <w:rFonts w:ascii="Arial" w:hAnsi="Arial" w:cs="Arial"/>
+          <w:color w:val="000000"/>
+          <w:sz w:val="20"/>
+          <w:szCs w:val="20"/>
+          <w:shd w:val="clear" w:color="auto" w:fill="FFFFFF"/>
+        </w:rPr>
+        <w:t>Цена хода - наименьшая ловкость</w:t>
+      </w:r>
+      <w:r>
+        <w:rPr>
+          <w:rFonts w:ascii="Arial" w:hAnsi="Arial" w:cs="Arial"/>
+          <w:color w:val="000000"/>
+          <w:sz w:val="20"/>
+          <w:szCs w:val="20"/>
+        </w:rPr>
+        <w:br/>
+      </w:r>
+      <w:r>
+        <w:rPr>
+          <w:rFonts w:ascii="Arial" w:hAnsi="Arial" w:cs="Arial"/>
+          <w:color w:val="000000"/>
+          <w:sz w:val="20"/>
+          <w:szCs w:val="20"/>
+        </w:rPr>
+        <w:br/>
+      </w:r>
+      <w:r>
+        <w:rPr>
+          <w:rFonts w:ascii="Arial" w:hAnsi="Arial" w:cs="Arial"/>
+          <w:color w:val="000000"/>
+          <w:sz w:val="20"/>
+          <w:szCs w:val="20"/>
+          <w:shd w:val="clear" w:color="auto" w:fill="FFFFFF"/>
+        </w:rPr>
+        <w:t>Максимум действий - наименьшая ловкость*2</w:t>
+      </w:r>
+      <w:r>
+        <w:rPr>
+          <w:rFonts w:ascii="Arial" w:hAnsi="Arial" w:cs="Arial"/>
+          <w:color w:val="000000"/>
+          <w:sz w:val="20"/>
+          <w:szCs w:val="20"/>
+        </w:rPr>
+        <w:br/>
+      </w:r>
+      <w:r>
+        <w:rPr>
+          <w:rFonts w:ascii="Arial" w:hAnsi="Arial" w:cs="Arial"/>
+          <w:color w:val="000000"/>
+          <w:sz w:val="20"/>
+          <w:szCs w:val="20"/>
+        </w:rPr>
+        <w:br/>
+      </w:r>
+      <w:r>
+        <w:rPr>
+          <w:rFonts w:ascii="Arial" w:hAnsi="Arial" w:cs="Arial"/>
+          <w:color w:val="000000"/>
+          <w:sz w:val="20"/>
+          <w:szCs w:val="20"/>
+          <w:shd w:val="clear" w:color="auto" w:fill="FFFFFF"/>
+        </w:rPr>
+        <w:t>1.Ход игрок получает 3 действия (3/4)</w:t>
+      </w:r>
+      <w:r>
+        <w:rPr>
+          <w:rFonts w:ascii="Arial" w:hAnsi="Arial" w:cs="Arial"/>
+          <w:color w:val="000000"/>
+          <w:sz w:val="20"/>
+          <w:szCs w:val="20"/>
+        </w:rPr>
+        <w:br/>
+      </w:r>
+      <w:r>
+        <w:rPr>
+          <w:rFonts w:ascii="Arial" w:hAnsi="Arial" w:cs="Arial"/>
+          <w:color w:val="000000"/>
+          <w:sz w:val="20"/>
+          <w:szCs w:val="20"/>
+          <w:shd w:val="clear" w:color="auto" w:fill="FFFFFF"/>
+        </w:rPr>
+        <w:t>Моб получает 2 действия (2/4)</w:t>
+      </w:r>
+      <w:r>
+        <w:rPr>
+          <w:rFonts w:ascii="Arial" w:hAnsi="Arial" w:cs="Arial"/>
+          <w:color w:val="000000"/>
+          <w:sz w:val="20"/>
+          <w:szCs w:val="20"/>
+        </w:rPr>
+        <w:br/>
+      </w:r>
+      <w:r>
+        <w:rPr>
+          <w:rFonts w:ascii="Arial" w:hAnsi="Arial" w:cs="Arial"/>
+          <w:color w:val="000000"/>
+          <w:sz w:val="20"/>
+          <w:szCs w:val="20"/>
+        </w:rPr>
+        <w:br/>
+      </w:r>
+      <w:r>
+        <w:rPr>
+          <w:rFonts w:ascii="Arial" w:hAnsi="Arial" w:cs="Arial"/>
+          <w:color w:val="000000"/>
+          <w:sz w:val="20"/>
+          <w:szCs w:val="20"/>
+          <w:shd w:val="clear" w:color="auto" w:fill="FFFFFF"/>
+        </w:rPr>
+        <w:t>Атака игрока (1/4)</w:t>
+      </w:r>
+      <w:r>
+        <w:rPr>
+          <w:rFonts w:ascii="Arial" w:hAnsi="Arial" w:cs="Arial"/>
+          <w:color w:val="000000"/>
+          <w:sz w:val="20"/>
+          <w:szCs w:val="20"/>
+        </w:rPr>
+        <w:br/>
+      </w:r>
+      <w:r>
+        <w:rPr>
+          <w:rFonts w:ascii="Arial" w:hAnsi="Arial" w:cs="Arial"/>
+          <w:color w:val="000000"/>
+          <w:sz w:val="20"/>
+          <w:szCs w:val="20"/>
+          <w:shd w:val="clear" w:color="auto" w:fill="FFFFFF"/>
+        </w:rPr>
+        <w:t>Атака моба (0/4)</w:t>
+      </w:r>
+      <w:r>
+        <w:rPr>
+          <w:rFonts w:ascii="Arial" w:hAnsi="Arial" w:cs="Arial"/>
+          <w:color w:val="000000"/>
+          <w:sz w:val="20"/>
+          <w:szCs w:val="20"/>
+        </w:rPr>
+        <w:br/>
+      </w:r>
+      <w:r>
+        <w:rPr>
+          <w:rFonts w:ascii="Arial" w:hAnsi="Arial" w:cs="Arial"/>
+          <w:color w:val="000000"/>
+          <w:sz w:val="20"/>
+          <w:szCs w:val="20"/>
+        </w:rPr>
+        <w:br/>
+      </w:r>
+      <w:r>
+        <w:rPr>
+          <w:rFonts w:ascii="Arial" w:hAnsi="Arial" w:cs="Arial"/>
+          <w:color w:val="000000"/>
+          <w:sz w:val="20"/>
+          <w:szCs w:val="20"/>
+          <w:shd w:val="clear" w:color="auto" w:fill="FFFFFF"/>
+        </w:rPr>
+        <w:t>2. Ход игрок +3 действия</w:t>
+      </w:r>
+      <w:r>
+        <w:rPr>
+          <w:rFonts w:ascii="Arial" w:hAnsi="Arial" w:cs="Arial"/>
+          <w:color w:val="000000"/>
+          <w:sz w:val="20"/>
+          <w:szCs w:val="20"/>
+        </w:rPr>
+        <w:br/>
+      </w:r>
+      <w:r>
+        <w:rPr>
+          <w:rFonts w:ascii="Arial" w:hAnsi="Arial" w:cs="Arial"/>
+          <w:color w:val="000000"/>
+          <w:sz w:val="20"/>
+          <w:szCs w:val="20"/>
+          <w:shd w:val="clear" w:color="auto" w:fill="FFFFFF"/>
+        </w:rPr>
+        <w:t>Моб +2 действия</w:t>
+      </w:r>
+      <w:r>
+        <w:rPr>
+          <w:rFonts w:ascii="Arial" w:hAnsi="Arial" w:cs="Arial"/>
+          <w:color w:val="000000"/>
+          <w:sz w:val="20"/>
+          <w:szCs w:val="20"/>
+        </w:rPr>
+        <w:br/>
+      </w:r>
+      <w:r>
+        <w:rPr>
+          <w:rFonts w:ascii="Arial" w:hAnsi="Arial" w:cs="Arial"/>
+          <w:color w:val="000000"/>
+          <w:sz w:val="20"/>
+          <w:szCs w:val="20"/>
+        </w:rPr>
+        <w:br/>
+      </w:r>
+      <w:r>
+        <w:rPr>
+          <w:rFonts w:ascii="Arial" w:hAnsi="Arial" w:cs="Arial"/>
+          <w:color w:val="000000"/>
+          <w:sz w:val="20"/>
+          <w:szCs w:val="20"/>
+          <w:shd w:val="clear" w:color="auto" w:fill="FFFFFF"/>
+        </w:rPr>
+        <w:t>Атака игрока (2/4)</w:t>
+      </w:r>
+      <w:r>
+        <w:rPr>
+          <w:rFonts w:ascii="Arial" w:hAnsi="Arial" w:cs="Arial"/>
+          <w:color w:val="000000"/>
+          <w:sz w:val="20"/>
+          <w:szCs w:val="20"/>
+        </w:rPr>
+        <w:br/>
+      </w:r>
+      <w:r>
+        <w:rPr>
+          <w:rFonts w:ascii="Arial" w:hAnsi="Arial" w:cs="Arial"/>
+          <w:color w:val="000000"/>
+          <w:sz w:val="20"/>
+          <w:szCs w:val="20"/>
+          <w:shd w:val="clear" w:color="auto" w:fill="FFFFFF"/>
+        </w:rPr>
+        <w:t>Атака игрока (0/4)</w:t>
+      </w:r>
+      <w:r>
+        <w:rPr>
+          <w:rFonts w:ascii="Arial" w:hAnsi="Arial" w:cs="Arial"/>
+          <w:color w:val="000000"/>
+          <w:sz w:val="20"/>
+          <w:szCs w:val="20"/>
+        </w:rPr>
+        <w:br/>
+      </w:r>
+      <w:r>
+        <w:rPr>
+          <w:rFonts w:ascii="Arial" w:hAnsi="Arial" w:cs="Arial"/>
+          <w:color w:val="000000"/>
+          <w:sz w:val="20"/>
+          <w:szCs w:val="20"/>
+        </w:rPr>
+        <w:br/>
+      </w:r>
+      <w:r>
+        <w:rPr>
+          <w:rFonts w:ascii="Arial" w:hAnsi="Arial" w:cs="Arial"/>
+          <w:color w:val="000000"/>
+          <w:sz w:val="20"/>
+          <w:szCs w:val="20"/>
+          <w:shd w:val="clear" w:color="auto" w:fill="FFFFFF"/>
+        </w:rPr>
+        <w:t>Моб копит (2/4)</w:t>
+      </w:r>
+      <w:r>
+        <w:rPr>
+          <w:rFonts w:ascii="Arial" w:hAnsi="Arial" w:cs="Arial"/>
+          <w:color w:val="000000"/>
+          <w:sz w:val="20"/>
+          <w:szCs w:val="20"/>
+        </w:rPr>
+        <w:br/>
+      </w:r>
+      <w:r>
+        <w:rPr>
+          <w:rFonts w:ascii="Arial" w:hAnsi="Arial" w:cs="Arial"/>
+          <w:color w:val="000000"/>
+          <w:sz w:val="20"/>
+          <w:szCs w:val="20"/>
+        </w:rPr>
+        <w:br/>
+      </w:r>
+      <w:r>
+        <w:rPr>
+          <w:rFonts w:ascii="Arial" w:hAnsi="Arial" w:cs="Arial"/>
+          <w:color w:val="000000"/>
+          <w:sz w:val="20"/>
+          <w:szCs w:val="20"/>
+          <w:shd w:val="clear" w:color="auto" w:fill="FFFFFF"/>
+        </w:rPr>
+        <w:lastRenderedPageBreak/>
+        <w:t>3. Ход</w:t>
+      </w:r>
+      <w:r>
+        <w:rPr>
+          <w:rFonts w:ascii="Arial" w:hAnsi="Arial" w:cs="Arial"/>
+          <w:color w:val="000000"/>
+          <w:sz w:val="20"/>
+          <w:szCs w:val="20"/>
+        </w:rPr>
+        <w:br/>
+      </w:r>
+      <w:r>
+        <w:rPr>
+          <w:rFonts w:ascii="Arial" w:hAnsi="Arial" w:cs="Arial"/>
+          <w:color w:val="000000"/>
+          <w:sz w:val="20"/>
+          <w:szCs w:val="20"/>
+          <w:shd w:val="clear" w:color="auto" w:fill="FFFFFF"/>
+        </w:rPr>
+        <w:t>Игрок +3 действия</w:t>
+      </w:r>
+      <w:r>
+        <w:rPr>
+          <w:rFonts w:ascii="Arial" w:hAnsi="Arial" w:cs="Arial"/>
+          <w:color w:val="000000"/>
+          <w:sz w:val="20"/>
+          <w:szCs w:val="20"/>
+        </w:rPr>
+        <w:br/>
+      </w:r>
+      <w:r>
+        <w:rPr>
+          <w:rFonts w:ascii="Arial" w:hAnsi="Arial" w:cs="Arial"/>
+          <w:color w:val="000000"/>
+          <w:sz w:val="20"/>
+          <w:szCs w:val="20"/>
+          <w:shd w:val="clear" w:color="auto" w:fill="FFFFFF"/>
+        </w:rPr>
+        <w:t>Моб +2 действия</w:t>
+      </w:r>
+      <w:r>
+        <w:rPr>
+          <w:rFonts w:ascii="Arial" w:hAnsi="Arial" w:cs="Arial"/>
+          <w:color w:val="000000"/>
+          <w:sz w:val="20"/>
+          <w:szCs w:val="20"/>
+        </w:rPr>
+        <w:br/>
+      </w:r>
+      <w:r>
+        <w:rPr>
+          <w:rFonts w:ascii="Arial" w:hAnsi="Arial" w:cs="Arial"/>
+          <w:color w:val="000000"/>
+          <w:sz w:val="20"/>
+          <w:szCs w:val="20"/>
+        </w:rPr>
+        <w:br/>
+      </w:r>
+      <w:r>
+        <w:rPr>
+          <w:rFonts w:ascii="Arial" w:hAnsi="Arial" w:cs="Arial"/>
+          <w:color w:val="000000"/>
+          <w:sz w:val="20"/>
+          <w:szCs w:val="20"/>
+          <w:shd w:val="clear" w:color="auto" w:fill="FFFFFF"/>
+        </w:rPr>
+        <w:t>Атака игрока (1/4)</w:t>
+      </w:r>
+      <w:r>
+        <w:rPr>
+          <w:rFonts w:ascii="Arial" w:hAnsi="Arial" w:cs="Arial"/>
+          <w:color w:val="000000"/>
+          <w:sz w:val="20"/>
+          <w:szCs w:val="20"/>
+        </w:rPr>
+        <w:br/>
+      </w:r>
+      <w:r>
+        <w:rPr>
+          <w:rFonts w:ascii="Arial" w:hAnsi="Arial" w:cs="Arial"/>
+          <w:color w:val="000000"/>
+          <w:sz w:val="20"/>
+          <w:szCs w:val="20"/>
+          <w:shd w:val="clear" w:color="auto" w:fill="FFFFFF"/>
+        </w:rPr>
+        <w:t>Атака моба (2/4)</w:t>
+      </w:r>
+      <w:r>
+        <w:rPr>
+          <w:rFonts w:ascii="Arial" w:hAnsi="Arial" w:cs="Arial"/>
+          <w:color w:val="000000"/>
+          <w:sz w:val="20"/>
+          <w:szCs w:val="20"/>
+        </w:rPr>
+        <w:br/>
+      </w:r>
+      <w:r>
+        <w:rPr>
+          <w:rFonts w:ascii="Arial" w:hAnsi="Arial" w:cs="Arial"/>
+          <w:color w:val="000000"/>
+          <w:sz w:val="20"/>
+          <w:szCs w:val="20"/>
+          <w:shd w:val="clear" w:color="auto" w:fill="FFFFFF"/>
+        </w:rPr>
+        <w:t>Атака моба (0/4)</w:t>
+      </w:r>
       <w:bookmarkStart w:id="0" w:name="_GoBack"/>
       <w:bookmarkEnd w:id="0"/>
-    </w:p>
-    <w:p>
-      <w:pPr>
-        <w:spacing w:after="0" w:line="360" w:lineRule="auto"/>
-        <w:ind w:firstLine="851"/>
-        <w:rPr>
-          <w:rFonts w:ascii="Times New Roman" w:hAnsi="Times New Roman" w:cs="Times New Roman"/>
-          <w:sz w:val="28"/>
-          <w:szCs w:val="28"/>
-        </w:rPr>
-      </w:pPr>
-    </w:p>
-    <w:p>
-      <w:pPr>
-        <w:spacing w:after="0" w:line="360" w:lineRule="auto"/>
-        <w:ind w:firstLine="851"/>
-        <w:rPr>
-          <w:rFonts w:ascii="Times New Roman" w:hAnsi="Times New Roman" w:cs="Times New Roman"/>
-          <w:sz w:val="28"/>
-          <w:szCs w:val="28"/>
-        </w:rPr>
-      </w:pPr>
-    </w:p>
-    <w:p>
-      <w:pPr>
-        <w:spacing w:after="0" w:line="360" w:lineRule="auto"/>
-        <w:ind w:firstLine="851"/>
-        <w:rPr>
-          <w:rFonts w:ascii="Times New Roman" w:hAnsi="Times New Roman" w:cs="Times New Roman"/>
-          <w:sz w:val="28"/>
-          <w:szCs w:val="28"/>
-        </w:rPr>
-      </w:pPr>
-      <w:r>
-        <w:rPr>
-          <w:rFonts w:ascii="Times New Roman" w:hAnsi="Times New Roman" w:cs="Times New Roman"/>
-          <w:sz w:val="28"/>
-          <w:szCs w:val="28"/>
-        </w:rPr>
-        <w:br w:type="page"/>
-      </w:r>
-    </w:p>
-    <w:p>
-      <w:pPr>
-        <w:spacing w:after="0" w:line="360" w:lineRule="auto"/>
-        <w:ind w:firstLine="851"/>
-        <w:rPr>
-          <w:rFonts w:ascii="Times New Roman" w:hAnsi="Times New Roman" w:cs="Times New Roman"/>
-          <w:sz w:val="28"/>
-          <w:szCs w:val="28"/>
-        </w:rPr>
-      </w:pPr>
-      <w:proofErr w:type="spellStart"/>
-      <w:r>
-        <w:rPr>
-          <w:rFonts w:ascii="Times New Roman" w:hAnsi="Times New Roman" w:cs="Times New Roman"/>
-          <w:sz w:val="28"/>
-          <w:szCs w:val="28"/>
-        </w:rPr>
-        <w:lastRenderedPageBreak/>
-        <w:t>Дроп</w:t>
-      </w:r>
-      <w:proofErr w:type="spellEnd"/>
-    </w:p>
-    <w:p>
-      <w:pPr>
-        <w:spacing w:after="0" w:line="360" w:lineRule="auto"/>
-        <w:ind w:firstLine="851"/>
-        <w:rPr>
-          <w:rFonts w:ascii="Times New Roman" w:hAnsi="Times New Roman" w:cs="Times New Roman"/>
-          <w:sz w:val="28"/>
-          <w:szCs w:val="28"/>
-        </w:rPr>
-      </w:pPr>
-      <w:r>
-        <w:rPr>
-          <w:rFonts w:ascii="Times New Roman" w:hAnsi="Times New Roman" w:cs="Times New Roman"/>
-          <w:sz w:val="28"/>
-          <w:szCs w:val="28"/>
-        </w:rPr>
-        <w:t xml:space="preserve">1. Редкость (Названия и проценты </w:t>
-      </w:r>
-      <w:proofErr w:type="spellStart"/>
-      <w:r>
-        <w:rPr>
-          <w:rFonts w:ascii="Times New Roman" w:hAnsi="Times New Roman" w:cs="Times New Roman"/>
-          <w:sz w:val="28"/>
-          <w:szCs w:val="28"/>
-        </w:rPr>
-        <w:t>неопределены</w:t>
-      </w:r>
-      <w:proofErr w:type="spellEnd"/>
-      <w:r>
-        <w:rPr>
-          <w:rFonts w:ascii="Times New Roman" w:hAnsi="Times New Roman" w:cs="Times New Roman"/>
-          <w:sz w:val="28"/>
-          <w:szCs w:val="28"/>
-        </w:rPr>
-        <w:t>)</w:t>
-      </w:r>
-      <w:r>
-        <w:rPr>
-          <w:rFonts w:ascii="Times New Roman" w:hAnsi="Times New Roman" w:cs="Times New Roman"/>
-          <w:sz w:val="28"/>
-          <w:szCs w:val="28"/>
-        </w:rPr>
-        <w:br/>
-      </w:r>
-      <w:proofErr w:type="spellStart"/>
-      <w:r>
-        <w:rPr>
-          <w:rFonts w:ascii="Times New Roman" w:hAnsi="Times New Roman" w:cs="Times New Roman"/>
-          <w:sz w:val="28"/>
-          <w:szCs w:val="28"/>
-        </w:rPr>
-        <w:t>Дроп</w:t>
-      </w:r>
-      <w:proofErr w:type="spellEnd"/>
-      <w:r>
-        <w:rPr>
-          <w:rFonts w:ascii="Times New Roman" w:hAnsi="Times New Roman" w:cs="Times New Roman"/>
-          <w:sz w:val="28"/>
-          <w:szCs w:val="28"/>
-        </w:rPr>
-        <w:t xml:space="preserve"> </w:t>
-      </w:r>
-      <w:proofErr w:type="gramStart"/>
-      <w:r>
-        <w:rPr>
-          <w:rFonts w:ascii="Times New Roman" w:hAnsi="Times New Roman" w:cs="Times New Roman"/>
-          <w:sz w:val="28"/>
-          <w:szCs w:val="28"/>
-        </w:rPr>
-        <w:t>с</w:t>
-      </w:r>
-      <w:proofErr w:type="gramEnd"/>
-      <w:r>
-        <w:rPr>
-          <w:rFonts w:ascii="Times New Roman" w:hAnsi="Times New Roman" w:cs="Times New Roman"/>
-          <w:sz w:val="28"/>
-          <w:szCs w:val="28"/>
-        </w:rPr>
-        <w:t xml:space="preserve"> обычного моба:</w:t>
-      </w:r>
-      <w:r>
-        <w:rPr>
-          <w:rFonts w:ascii="Times New Roman" w:hAnsi="Times New Roman" w:cs="Times New Roman"/>
-          <w:sz w:val="28"/>
-          <w:szCs w:val="28"/>
-        </w:rPr>
-        <w:br/>
-        <w:t xml:space="preserve">Хуй тебе, а не </w:t>
-      </w:r>
-      <w:proofErr w:type="spellStart"/>
-      <w:r>
-        <w:rPr>
-          <w:rFonts w:ascii="Times New Roman" w:hAnsi="Times New Roman" w:cs="Times New Roman"/>
-          <w:sz w:val="28"/>
-          <w:szCs w:val="28"/>
-        </w:rPr>
-        <w:t>дроп</w:t>
-      </w:r>
-      <w:proofErr w:type="spellEnd"/>
-      <w:r>
-        <w:rPr>
-          <w:rFonts w:ascii="Times New Roman" w:hAnsi="Times New Roman" w:cs="Times New Roman"/>
-          <w:sz w:val="28"/>
-          <w:szCs w:val="28"/>
-        </w:rPr>
-        <w:t xml:space="preserve"> 95%</w:t>
-      </w:r>
-      <w:r>
-        <w:rPr>
-          <w:rFonts w:ascii="Times New Roman" w:hAnsi="Times New Roman" w:cs="Times New Roman"/>
-          <w:sz w:val="28"/>
-          <w:szCs w:val="28"/>
-        </w:rPr>
-        <w:br/>
-      </w:r>
-      <w:proofErr w:type="gramStart"/>
-      <w:r>
-        <w:rPr>
-          <w:rFonts w:ascii="Times New Roman" w:hAnsi="Times New Roman" w:cs="Times New Roman"/>
-          <w:sz w:val="28"/>
-          <w:szCs w:val="28"/>
-        </w:rPr>
-        <w:t>Обычная</w:t>
-      </w:r>
-      <w:proofErr w:type="gramEnd"/>
-      <w:r>
-        <w:rPr>
-          <w:rFonts w:ascii="Times New Roman" w:hAnsi="Times New Roman" w:cs="Times New Roman"/>
-          <w:sz w:val="28"/>
-          <w:szCs w:val="28"/>
-        </w:rPr>
-        <w:t xml:space="preserve"> 3.5%</w:t>
-      </w:r>
-      <w:r>
-        <w:rPr>
-          <w:rFonts w:ascii="Times New Roman" w:hAnsi="Times New Roman" w:cs="Times New Roman"/>
-          <w:sz w:val="28"/>
-          <w:szCs w:val="28"/>
-        </w:rPr>
-        <w:br/>
-        <w:t>Необычная 1%</w:t>
-      </w:r>
-      <w:r>
-        <w:rPr>
-          <w:rFonts w:ascii="Times New Roman" w:hAnsi="Times New Roman" w:cs="Times New Roman"/>
-          <w:sz w:val="28"/>
-          <w:szCs w:val="28"/>
-        </w:rPr>
-        <w:br/>
-        <w:t>Редкая 0,3%</w:t>
-      </w:r>
-      <w:r>
-        <w:rPr>
-          <w:rFonts w:ascii="Times New Roman" w:hAnsi="Times New Roman" w:cs="Times New Roman"/>
-          <w:sz w:val="28"/>
-          <w:szCs w:val="28"/>
-        </w:rPr>
-        <w:br/>
-        <w:t>Эпическая 0,15%</w:t>
-      </w:r>
-      <w:r>
-        <w:rPr>
-          <w:rFonts w:ascii="Times New Roman" w:hAnsi="Times New Roman" w:cs="Times New Roman"/>
-          <w:sz w:val="28"/>
-          <w:szCs w:val="28"/>
-        </w:rPr>
-        <w:br/>
-        <w:t>Легендарная 0,05%</w:t>
-      </w:r>
-      <w:r>
-        <w:rPr>
-          <w:rFonts w:ascii="Times New Roman" w:hAnsi="Times New Roman" w:cs="Times New Roman"/>
-          <w:sz w:val="28"/>
-          <w:szCs w:val="28"/>
-        </w:rPr>
-        <w:br/>
-        <w:t>Мифическая 0,01%</w:t>
-      </w:r>
-    </w:p>
-    <w:p>
-      <w:pPr>
-        <w:spacing w:after="0" w:line="360" w:lineRule="auto"/>
-        <w:ind w:firstLine="851"/>
-        <w:rPr>
-          <w:rFonts w:ascii="Times New Roman" w:hAnsi="Times New Roman" w:cs="Times New Roman"/>
-          <w:sz w:val="28"/>
-          <w:szCs w:val="28"/>
-        </w:rPr>
-      </w:pPr>
-      <w:r>
-        <w:rPr>
-          <w:rFonts w:ascii="Times New Roman" w:hAnsi="Times New Roman" w:cs="Times New Roman"/>
-          <w:sz w:val="28"/>
-          <w:szCs w:val="28"/>
-        </w:rPr>
-        <w:t> </w:t>
-      </w:r>
-    </w:p>
-    <w:p>
-      <w:pPr>
-        <w:spacing w:after="0" w:line="360" w:lineRule="auto"/>
-        <w:ind w:firstLine="851"/>
-        <w:rPr>
-          <w:rFonts w:ascii="Times New Roman" w:hAnsi="Times New Roman" w:cs="Times New Roman"/>
-          <w:sz w:val="28"/>
-          <w:szCs w:val="28"/>
-        </w:rPr>
-      </w:pPr>
-      <w:r>
-        <w:rPr>
-          <w:rFonts w:ascii="Times New Roman" w:hAnsi="Times New Roman" w:cs="Times New Roman"/>
-          <w:sz w:val="28"/>
-          <w:szCs w:val="28"/>
-        </w:rPr>
-        <w:t>Это первый просчёт процентов</w:t>
-      </w:r>
-    </w:p>
-    <w:p>
-      <w:pPr>
-        <w:spacing w:after="0" w:line="360" w:lineRule="auto"/>
-        <w:ind w:firstLine="851"/>
-        <w:rPr>
-          <w:rFonts w:ascii="Times New Roman" w:hAnsi="Times New Roman" w:cs="Times New Roman"/>
-          <w:sz w:val="28"/>
-          <w:szCs w:val="28"/>
-        </w:rPr>
-      </w:pPr>
-      <w:r>
-        <w:rPr>
-          <w:rFonts w:ascii="Times New Roman" w:hAnsi="Times New Roman" w:cs="Times New Roman"/>
-          <w:sz w:val="28"/>
-          <w:szCs w:val="28"/>
-        </w:rPr>
-        <w:t xml:space="preserve">2. Распределение </w:t>
-      </w:r>
-      <w:proofErr w:type="spellStart"/>
-      <w:r>
-        <w:rPr>
-          <w:rFonts w:ascii="Times New Roman" w:hAnsi="Times New Roman" w:cs="Times New Roman"/>
-          <w:sz w:val="28"/>
-          <w:szCs w:val="28"/>
-        </w:rPr>
-        <w:t>статов</w:t>
-      </w:r>
-      <w:proofErr w:type="spellEnd"/>
-      <w:r>
-        <w:rPr>
-          <w:rFonts w:ascii="Times New Roman" w:hAnsi="Times New Roman" w:cs="Times New Roman"/>
-          <w:sz w:val="28"/>
-          <w:szCs w:val="28"/>
-        </w:rPr>
-        <w:t>: (обычная редкость в примере)</w:t>
-      </w:r>
-      <w:r>
-        <w:rPr>
-          <w:rFonts w:ascii="Times New Roman" w:hAnsi="Times New Roman" w:cs="Times New Roman"/>
-          <w:sz w:val="28"/>
-          <w:szCs w:val="28"/>
-        </w:rPr>
-        <w:br/>
-        <w:t>Атака:</w:t>
-      </w:r>
-      <w:r>
-        <w:rPr>
-          <w:rFonts w:ascii="Times New Roman" w:hAnsi="Times New Roman" w:cs="Times New Roman"/>
-          <w:sz w:val="28"/>
-          <w:szCs w:val="28"/>
-        </w:rPr>
-        <w:br/>
-        <w:t>0 - 90%</w:t>
-      </w:r>
-      <w:r>
-        <w:rPr>
-          <w:rFonts w:ascii="Times New Roman" w:hAnsi="Times New Roman" w:cs="Times New Roman"/>
-          <w:sz w:val="28"/>
-          <w:szCs w:val="28"/>
-        </w:rPr>
-        <w:br/>
-        <w:t>1 - 10%</w:t>
-      </w:r>
-      <w:r>
-        <w:rPr>
-          <w:rFonts w:ascii="Times New Roman" w:hAnsi="Times New Roman" w:cs="Times New Roman"/>
-          <w:sz w:val="28"/>
-          <w:szCs w:val="28"/>
-        </w:rPr>
-        <w:br/>
-      </w:r>
-      <w:proofErr w:type="spellStart"/>
-      <w:r>
-        <w:rPr>
-          <w:rFonts w:ascii="Times New Roman" w:hAnsi="Times New Roman" w:cs="Times New Roman"/>
-          <w:sz w:val="28"/>
-          <w:szCs w:val="28"/>
-        </w:rPr>
-        <w:t>Хп</w:t>
-      </w:r>
-      <w:proofErr w:type="spellEnd"/>
-      <w:r>
-        <w:rPr>
-          <w:rFonts w:ascii="Times New Roman" w:hAnsi="Times New Roman" w:cs="Times New Roman"/>
-          <w:sz w:val="28"/>
-          <w:szCs w:val="28"/>
-        </w:rPr>
-        <w:t>: (т.к. стоимость в 2 раза меньше -&gt; шанс в 2 раза больше +-)</w:t>
-      </w:r>
-      <w:r>
-        <w:rPr>
-          <w:rFonts w:ascii="Times New Roman" w:hAnsi="Times New Roman" w:cs="Times New Roman"/>
-          <w:sz w:val="28"/>
-          <w:szCs w:val="28"/>
-        </w:rPr>
-        <w:br/>
-        <w:t>0 - 80%</w:t>
-      </w:r>
-      <w:r>
-        <w:rPr>
-          <w:rFonts w:ascii="Times New Roman" w:hAnsi="Times New Roman" w:cs="Times New Roman"/>
-          <w:sz w:val="28"/>
-          <w:szCs w:val="28"/>
-        </w:rPr>
-        <w:br/>
-        <w:t>1 - 10%</w:t>
-      </w:r>
-      <w:r>
-        <w:rPr>
-          <w:rFonts w:ascii="Times New Roman" w:hAnsi="Times New Roman" w:cs="Times New Roman"/>
-          <w:sz w:val="28"/>
-          <w:szCs w:val="28"/>
-        </w:rPr>
-        <w:br/>
-        <w:t>2 - 8%</w:t>
-      </w:r>
-      <w:r>
-        <w:rPr>
-          <w:rFonts w:ascii="Times New Roman" w:hAnsi="Times New Roman" w:cs="Times New Roman"/>
-          <w:sz w:val="28"/>
-          <w:szCs w:val="28"/>
-        </w:rPr>
-        <w:br/>
-        <w:t>3 - 2%</w:t>
-      </w:r>
-      <w:r>
-        <w:rPr>
-          <w:rFonts w:ascii="Times New Roman" w:hAnsi="Times New Roman" w:cs="Times New Roman"/>
-          <w:sz w:val="28"/>
-          <w:szCs w:val="28"/>
-        </w:rPr>
-        <w:br/>
-        <w:t xml:space="preserve">Ну и </w:t>
-      </w:r>
-      <w:proofErr w:type="spellStart"/>
-      <w:r>
-        <w:rPr>
-          <w:rFonts w:ascii="Times New Roman" w:hAnsi="Times New Roman" w:cs="Times New Roman"/>
-          <w:sz w:val="28"/>
-          <w:szCs w:val="28"/>
-        </w:rPr>
-        <w:t>т.д</w:t>
-      </w:r>
-      <w:proofErr w:type="spellEnd"/>
-      <w:proofErr w:type="gramStart"/>
-      <w:r>
-        <w:rPr>
-          <w:rFonts w:ascii="Times New Roman" w:hAnsi="Times New Roman" w:cs="Times New Roman"/>
-          <w:sz w:val="28"/>
-          <w:szCs w:val="28"/>
-        </w:rPr>
-        <w:br/>
-        <w:t>В</w:t>
-      </w:r>
-      <w:proofErr w:type="gramEnd"/>
-      <w:r>
-        <w:rPr>
-          <w:rFonts w:ascii="Times New Roman" w:hAnsi="Times New Roman" w:cs="Times New Roman"/>
-          <w:sz w:val="28"/>
-          <w:szCs w:val="28"/>
-        </w:rPr>
-        <w:t xml:space="preserve"> случае с более редкими минимальные </w:t>
-      </w:r>
-      <w:proofErr w:type="spellStart"/>
-      <w:r>
-        <w:rPr>
-          <w:rFonts w:ascii="Times New Roman" w:hAnsi="Times New Roman" w:cs="Times New Roman"/>
-          <w:sz w:val="28"/>
-          <w:szCs w:val="28"/>
-        </w:rPr>
-        <w:t>статы</w:t>
-      </w:r>
-      <w:proofErr w:type="spellEnd"/>
-      <w:r>
-        <w:rPr>
-          <w:rFonts w:ascii="Times New Roman" w:hAnsi="Times New Roman" w:cs="Times New Roman"/>
-          <w:sz w:val="28"/>
-          <w:szCs w:val="28"/>
-        </w:rPr>
-        <w:t xml:space="preserve"> повышаются, также например 1% на </w:t>
-      </w:r>
-      <w:proofErr w:type="spellStart"/>
-      <w:r>
-        <w:rPr>
-          <w:rFonts w:ascii="Times New Roman" w:hAnsi="Times New Roman" w:cs="Times New Roman"/>
-          <w:sz w:val="28"/>
-          <w:szCs w:val="28"/>
-        </w:rPr>
-        <w:t>дроп</w:t>
-      </w:r>
-      <w:proofErr w:type="spellEnd"/>
-      <w:r>
-        <w:rPr>
-          <w:rFonts w:ascii="Times New Roman" w:hAnsi="Times New Roman" w:cs="Times New Roman"/>
-          <w:sz w:val="28"/>
-          <w:szCs w:val="28"/>
-        </w:rPr>
-        <w:t xml:space="preserve"> процентного </w:t>
-      </w:r>
-      <w:proofErr w:type="spellStart"/>
-      <w:r>
-        <w:rPr>
-          <w:rFonts w:ascii="Times New Roman" w:hAnsi="Times New Roman" w:cs="Times New Roman"/>
-          <w:sz w:val="28"/>
-          <w:szCs w:val="28"/>
-        </w:rPr>
-        <w:t>бафа</w:t>
-      </w:r>
-      <w:proofErr w:type="spellEnd"/>
-      <w:r>
-        <w:rPr>
-          <w:rFonts w:ascii="Times New Roman" w:hAnsi="Times New Roman" w:cs="Times New Roman"/>
-          <w:sz w:val="28"/>
-          <w:szCs w:val="28"/>
-        </w:rPr>
-        <w:t xml:space="preserve"> </w:t>
-      </w:r>
-      <w:proofErr w:type="spellStart"/>
-      <w:r>
-        <w:rPr>
-          <w:rFonts w:ascii="Times New Roman" w:hAnsi="Times New Roman" w:cs="Times New Roman"/>
-          <w:sz w:val="28"/>
-          <w:szCs w:val="28"/>
-        </w:rPr>
-        <w:t>стата</w:t>
-      </w:r>
-      <w:proofErr w:type="spellEnd"/>
-    </w:p>
-    <w:p>
-      <w:pPr>
-        <w:spacing w:after="0" w:line="360" w:lineRule="auto"/>
-        <w:ind w:firstLine="851"/>
-        <w:rPr>
-          <w:rFonts w:ascii="Times New Roman" w:hAnsi="Times New Roman" w:cs="Times New Roman"/>
-          <w:sz w:val="28"/>
-          <w:szCs w:val="28"/>
-        </w:rPr>
-      </w:pPr>
-      <w:r>
-        <w:rPr>
-          <w:rFonts w:ascii="Times New Roman" w:hAnsi="Times New Roman" w:cs="Times New Roman"/>
-          <w:sz w:val="28"/>
-          <w:szCs w:val="28"/>
-        </w:rPr>
-        <w:t xml:space="preserve">Я думаю можно будет их разбирать и на то что с разбора дают можно будет </w:t>
-      </w:r>
-      <w:proofErr w:type="spellStart"/>
-      <w:r>
-        <w:rPr>
-          <w:rFonts w:ascii="Times New Roman" w:hAnsi="Times New Roman" w:cs="Times New Roman"/>
-          <w:sz w:val="28"/>
-          <w:szCs w:val="28"/>
-        </w:rPr>
-        <w:t>реролить</w:t>
-      </w:r>
-      <w:proofErr w:type="spellEnd"/>
-      <w:r>
-        <w:rPr>
-          <w:rFonts w:ascii="Times New Roman" w:hAnsi="Times New Roman" w:cs="Times New Roman"/>
-          <w:sz w:val="28"/>
-          <w:szCs w:val="28"/>
-        </w:rPr>
-        <w:t xml:space="preserve"> </w:t>
-      </w:r>
-      <w:proofErr w:type="spellStart"/>
-      <w:proofErr w:type="gramStart"/>
-      <w:r>
-        <w:rPr>
-          <w:rFonts w:ascii="Times New Roman" w:hAnsi="Times New Roman" w:cs="Times New Roman"/>
-          <w:sz w:val="28"/>
-          <w:szCs w:val="28"/>
-        </w:rPr>
-        <w:t>стат</w:t>
-      </w:r>
-      <w:proofErr w:type="spellEnd"/>
-      <w:proofErr w:type="gramEnd"/>
-    </w:p>
-    <w:p>
-      <w:pPr>
-        <w:spacing w:after="0" w:line="360" w:lineRule="auto"/>
-        <w:ind w:firstLine="851"/>
-        <w:rPr>
-          <w:rFonts w:ascii="Times New Roman" w:hAnsi="Times New Roman" w:cs="Times New Roman"/>
-          <w:sz w:val="28"/>
-          <w:szCs w:val="28"/>
-        </w:rPr>
-      </w:pPr>
-      <w:r>
-        <w:rPr>
-          <w:rFonts w:ascii="Times New Roman" w:hAnsi="Times New Roman" w:cs="Times New Roman"/>
-          <w:sz w:val="28"/>
-          <w:szCs w:val="28"/>
-        </w:rPr>
-        <w:t> </w:t>
-      </w:r>
-    </w:p>
-    <w:p>
-      <w:pPr>
-        <w:spacing w:after="0" w:line="360" w:lineRule="auto"/>
-        <w:ind w:firstLine="851"/>
-        <w:rPr>
-          <w:rFonts w:ascii="Times New Roman" w:hAnsi="Times New Roman" w:cs="Times New Roman"/>
-          <w:sz w:val="28"/>
-          <w:szCs w:val="28"/>
-        </w:rPr>
-      </w:pPr>
-      <w:r>
-        <w:rPr>
-          <w:rFonts w:ascii="Times New Roman" w:hAnsi="Times New Roman" w:cs="Times New Roman"/>
-          <w:sz w:val="28"/>
-          <w:szCs w:val="28"/>
-        </w:rPr>
-        <w:t>Именно определённый</w:t>
-      </w:r>
     </w:p>
     <w:p>
       <w:pPr>

</xml_diff>